<commit_message>
Zmiany w twierdzeniu, w Sprawdzenie, czy gra skończy się wygraną, nowa sekcja Sprawdzenie, jak długo może się toczyć gra
</commit_message>
<xml_diff>
--- a/Opis matematyczny/KTL.docx
+++ b/Opis matematyczny/KTL.docx
@@ -194,7 +194,10 @@
         <w:spacing w:line="360" w:lineRule="auto"/>
       </w:pPr>
       <w:r>
-        <w:t>wyborze dwóch (dotąd niewybranych) liczb ze zbioru [</w:t>
+        <w:t>W</w:t>
+      </w:r>
+      <w:r>
+        <w:t>yborze dwóch (dotąd niewybranych) liczb ze zbioru [</w:t>
       </w:r>
       <w:r>
         <w:t>N</w:t>
@@ -246,7 +249,10 @@
         <w:spacing w:line="360" w:lineRule="auto"/>
       </w:pPr>
       <w:r>
-        <w:t xml:space="preserve">W projekcie będziemy korzystać z twierdzenia </w:t>
+        <w:t>W projekcie b</w:t>
+      </w:r>
+      <w:r>
+        <w:t>ędziemy korzystać z twierdzenia</w:t>
       </w:r>
       <w:r>
         <w:t xml:space="preserve"> Endre Szemerédiego</w:t>
@@ -267,6 +273,46 @@
           <w:rStyle w:val="Emphasis"/>
         </w:rPr>
         <w:t>Dla dowolnej liczby 0&lt;d&lt;1 zwanej gęstością i dowolnej liczby naturalnej k istnieje liczba N(d,k) taka, że jeżeli N&gt;N(d,k), to dowolny podzbiór A zbioru {1,...,N} o liczebności większej od dN zawiera ciąg arytmetyczny długości k.</w:t>
+      </w:r>
+    </w:p>
+    <w:p>
+      <w:pPr>
+        <w:spacing w:line="360" w:lineRule="auto"/>
+        <w:rPr>
+          <w:rStyle w:val="Emphasis"/>
+          <w:i w:val="0"/>
+        </w:rPr>
+      </w:pPr>
+      <w:r>
+        <w:rPr>
+          <w:rStyle w:val="Emphasis"/>
+          <w:i w:val="0"/>
+        </w:rPr>
+        <w:t>Inne sformułowanie twierdzenia operuje liczbą największego podzbioru zbioru [N] niezawierającego żadnego ciągu arytmetycznego o długości k. Z górnego oszacowania tej liczby skorzystamy przy sprawdzaniu, jak długo może toczyć się gra bez zwycięstwa.</w:t>
+      </w:r>
+    </w:p>
+    <w:p>
+      <w:pPr>
+        <w:pStyle w:val="Heading2"/>
+        <w:pageBreakBefore/>
+        <w:rPr>
+          <w:iCs/>
+        </w:rPr>
+      </w:pPr>
+      <w:r>
+        <w:rPr>
+          <w:rStyle w:val="Emphasis"/>
+          <w:i w:val="0"/>
+        </w:rPr>
+        <w:lastRenderedPageBreak/>
+        <w:t>Sprawdzenie, czy gra skończy się wygraną</w:t>
+      </w:r>
+      <w:r>
+        <w:rPr>
+          <w:rStyle w:val="Emphasis"/>
+          <w:i w:val="0"/>
+        </w:rPr>
+        <w:br/>
       </w:r>
     </w:p>
     <w:p>
@@ -608,13 +654,7 @@
         <w:rPr>
           <w:lang w:eastAsia="pl-PL"/>
         </w:rPr>
-        <w:t>Gdzie</w:t>
-      </w:r>
-      <w:r>
-        <w:rPr>
-          <w:lang w:eastAsia="pl-PL"/>
-        </w:rPr>
-        <w:t>:</w:t>
+        <w:t>Gdzie:</w:t>
       </w:r>
     </w:p>
     <w:p>
@@ -658,7 +698,7 @@
                   <w:szCs w:val="40"/>
                   <w:lang w:eastAsia="pl-PL"/>
                 </w:rPr>
-                <m:t>N</m:t>
+                <m:t>1</m:t>
               </m:r>
             </m:num>
             <m:den>
@@ -743,7 +783,700 @@
     <w:p>
       <w:pPr>
         <w:spacing w:line="360" w:lineRule="auto"/>
-      </w:pPr>
+        <w:rPr>
+          <w:rStyle w:val="Emphasis"/>
+          <w:i w:val="0"/>
+          <w:iCs w:val="0"/>
+          <w:lang w:eastAsia="pl-PL"/>
+        </w:rPr>
+      </w:pPr>
+      <w:r>
+        <w:rPr>
+          <w:rStyle w:val="Emphasis"/>
+          <w:i w:val="0"/>
+          <w:iCs w:val="0"/>
+          <w:lang w:eastAsia="pl-PL"/>
+        </w:rPr>
+        <w:t>Poniższa tabela przedstawia wymagane</w:t>
+      </w:r>
+      <w:r>
+        <w:rPr>
+          <w:rStyle w:val="Emphasis"/>
+          <w:i w:val="0"/>
+          <w:iCs w:val="0"/>
+          <w:lang w:eastAsia="pl-PL"/>
+        </w:rPr>
+        <w:t xml:space="preserve"> minimalne</w:t>
+      </w:r>
+      <w:r>
+        <w:rPr>
+          <w:rStyle w:val="Emphasis"/>
+          <w:i w:val="0"/>
+          <w:iCs w:val="0"/>
+          <w:lang w:eastAsia="pl-PL"/>
+        </w:rPr>
+        <w:t xml:space="preserve"> wartości </w:t>
+      </w:r>
+      <w:r>
+        <w:rPr>
+          <w:rStyle w:val="Emphasis"/>
+          <w:b/>
+          <w:i w:val="0"/>
+          <w:iCs w:val="0"/>
+          <w:lang w:eastAsia="pl-PL"/>
+        </w:rPr>
+        <w:t>N</w:t>
+      </w:r>
+      <w:r>
+        <w:rPr>
+          <w:rStyle w:val="Emphasis"/>
+          <w:i w:val="0"/>
+          <w:iCs w:val="0"/>
+          <w:lang w:eastAsia="pl-PL"/>
+        </w:rPr>
+        <w:t xml:space="preserve">, aby dla podanej wartości liczby </w:t>
+      </w:r>
+      <w:r>
+        <w:rPr>
+          <w:rStyle w:val="Emphasis"/>
+          <w:b/>
+          <w:i w:val="0"/>
+          <w:iCs w:val="0"/>
+          <w:lang w:eastAsia="pl-PL"/>
+        </w:rPr>
+        <w:t>k</w:t>
+      </w:r>
+      <w:r>
+        <w:rPr>
+          <w:rStyle w:val="Emphasis"/>
+          <w:i w:val="0"/>
+          <w:iCs w:val="0"/>
+          <w:lang w:eastAsia="pl-PL"/>
+        </w:rPr>
+        <w:t xml:space="preserve"> mieć pewność</w:t>
+      </w:r>
+      <w:r>
+        <w:rPr>
+          <w:rStyle w:val="Emphasis"/>
+          <w:i w:val="0"/>
+          <w:iCs w:val="0"/>
+          <w:lang w:eastAsia="pl-PL"/>
+        </w:rPr>
+        <w:t>, że gra zakończy się czyjąś wygraną:</w:t>
+      </w:r>
+    </w:p>
+    <w:tbl>
+      <w:tblPr>
+        <w:tblStyle w:val="TableGrid"/>
+        <w:tblW w:w="0" w:type="auto"/>
+        <w:jc w:val="center"/>
+        <w:tblLook w:val="04A0" w:firstRow="1" w:lastRow="0" w:firstColumn="1" w:lastColumn="0" w:noHBand="0" w:noVBand="1"/>
+      </w:tblPr>
+      <w:tblGrid>
+        <w:gridCol w:w="1526"/>
+        <w:gridCol w:w="1559"/>
+      </w:tblGrid>
+      <w:tr>
+        <w:trPr>
+          <w:jc w:val="center"/>
+        </w:trPr>
+        <w:tc>
+          <w:tcPr>
+            <w:tcW w:w="1526" w:type="dxa"/>
+          </w:tcPr>
+          <w:p>
+            <w:pPr>
+              <w:spacing w:line="360" w:lineRule="auto"/>
+              <w:rPr>
+                <w:rStyle w:val="Emphasis"/>
+                <w:i w:val="0"/>
+                <w:iCs w:val="0"/>
+                <w:lang w:eastAsia="pl-PL"/>
+              </w:rPr>
+            </w:pPr>
+            <w:r>
+              <w:rPr>
+                <w:rStyle w:val="Emphasis"/>
+                <w:b/>
+                <w:i w:val="0"/>
+                <w:iCs w:val="0"/>
+                <w:lang w:eastAsia="pl-PL"/>
+              </w:rPr>
+              <w:t>k</w:t>
+            </w:r>
+          </w:p>
+        </w:tc>
+        <w:tc>
+          <w:tcPr>
+            <w:tcW w:w="1559" w:type="dxa"/>
+          </w:tcPr>
+          <w:p>
+            <w:pPr>
+              <w:spacing w:line="360" w:lineRule="auto"/>
+              <w:rPr>
+                <w:rStyle w:val="Emphasis"/>
+                <w:b/>
+                <w:i w:val="0"/>
+                <w:iCs w:val="0"/>
+                <w:lang w:eastAsia="pl-PL"/>
+              </w:rPr>
+            </w:pPr>
+            <w:r>
+              <w:rPr>
+                <w:rStyle w:val="Emphasis"/>
+                <w:b/>
+                <w:i w:val="0"/>
+                <w:iCs w:val="0"/>
+                <w:lang w:eastAsia="pl-PL"/>
+              </w:rPr>
+              <w:t>N</w:t>
+            </w:r>
+          </w:p>
+        </w:tc>
+      </w:tr>
+      <w:tr>
+        <w:trPr>
+          <w:jc w:val="center"/>
+        </w:trPr>
+        <w:tc>
+          <w:tcPr>
+            <w:tcW w:w="1526" w:type="dxa"/>
+          </w:tcPr>
+          <w:p>
+            <w:pPr>
+              <w:spacing w:line="360" w:lineRule="auto"/>
+              <w:rPr>
+                <w:rStyle w:val="Emphasis"/>
+                <w:i w:val="0"/>
+                <w:iCs w:val="0"/>
+                <w:lang w:eastAsia="pl-PL"/>
+              </w:rPr>
+            </w:pPr>
+            <w:r>
+              <w:rPr>
+                <w:rStyle w:val="Emphasis"/>
+                <w:i w:val="0"/>
+                <w:iCs w:val="0"/>
+                <w:lang w:eastAsia="pl-PL"/>
+              </w:rPr>
+              <w:t>3</w:t>
+            </w:r>
+          </w:p>
+        </w:tc>
+        <w:tc>
+          <w:tcPr>
+            <w:tcW w:w="1559" w:type="dxa"/>
+          </w:tcPr>
+          <w:p>
+            <w:pPr>
+              <w:spacing w:line="360" w:lineRule="auto"/>
+              <w:rPr>
+                <w:rStyle w:val="Emphasis"/>
+                <w:i w:val="0"/>
+                <w:iCs w:val="0"/>
+                <w:lang w:eastAsia="pl-PL"/>
+              </w:rPr>
+            </w:pPr>
+            <w:r>
+              <w:rPr>
+                <w:rStyle w:val="Emphasis"/>
+                <w:i w:val="0"/>
+                <w:iCs w:val="0"/>
+                <w:lang w:eastAsia="pl-PL"/>
+              </w:rPr>
+              <w:t>9</w:t>
+            </w:r>
+          </w:p>
+        </w:tc>
+      </w:tr>
+      <w:tr>
+        <w:trPr>
+          <w:jc w:val="center"/>
+        </w:trPr>
+        <w:tc>
+          <w:tcPr>
+            <w:tcW w:w="1526" w:type="dxa"/>
+          </w:tcPr>
+          <w:p>
+            <w:pPr>
+              <w:spacing w:line="360" w:lineRule="auto"/>
+              <w:rPr>
+                <w:rStyle w:val="Emphasis"/>
+                <w:i w:val="0"/>
+                <w:iCs w:val="0"/>
+                <w:lang w:eastAsia="pl-PL"/>
+              </w:rPr>
+            </w:pPr>
+            <w:r>
+              <w:rPr>
+                <w:rStyle w:val="Emphasis"/>
+                <w:i w:val="0"/>
+                <w:iCs w:val="0"/>
+                <w:lang w:eastAsia="pl-PL"/>
+              </w:rPr>
+              <w:t>4</w:t>
+            </w:r>
+          </w:p>
+        </w:tc>
+        <w:tc>
+          <w:tcPr>
+            <w:tcW w:w="1559" w:type="dxa"/>
+          </w:tcPr>
+          <w:p>
+            <w:pPr>
+              <w:spacing w:line="360" w:lineRule="auto"/>
+              <w:rPr>
+                <w:rStyle w:val="Emphasis"/>
+                <w:i w:val="0"/>
+                <w:iCs w:val="0"/>
+                <w:lang w:eastAsia="pl-PL"/>
+              </w:rPr>
+            </w:pPr>
+            <w:r>
+              <w:rPr>
+                <w:rStyle w:val="Emphasis"/>
+                <w:i w:val="0"/>
+                <w:iCs w:val="0"/>
+                <w:lang w:eastAsia="pl-PL"/>
+              </w:rPr>
+              <w:t>35</w:t>
+            </w:r>
+          </w:p>
+        </w:tc>
+      </w:tr>
+      <w:tr>
+        <w:trPr>
+          <w:jc w:val="center"/>
+        </w:trPr>
+        <w:tc>
+          <w:tcPr>
+            <w:tcW w:w="1526" w:type="dxa"/>
+          </w:tcPr>
+          <w:p>
+            <w:pPr>
+              <w:spacing w:line="360" w:lineRule="auto"/>
+              <w:rPr>
+                <w:rStyle w:val="Emphasis"/>
+                <w:i w:val="0"/>
+                <w:iCs w:val="0"/>
+                <w:lang w:eastAsia="pl-PL"/>
+              </w:rPr>
+            </w:pPr>
+            <w:r>
+              <w:rPr>
+                <w:rStyle w:val="Emphasis"/>
+                <w:i w:val="0"/>
+                <w:iCs w:val="0"/>
+                <w:lang w:eastAsia="pl-PL"/>
+              </w:rPr>
+              <w:t>5</w:t>
+            </w:r>
+          </w:p>
+        </w:tc>
+        <w:tc>
+          <w:tcPr>
+            <w:tcW w:w="1559" w:type="dxa"/>
+          </w:tcPr>
+          <w:p>
+            <w:pPr>
+              <w:spacing w:line="360" w:lineRule="auto"/>
+              <w:rPr>
+                <w:rStyle w:val="Emphasis"/>
+                <w:i w:val="0"/>
+                <w:iCs w:val="0"/>
+                <w:lang w:eastAsia="pl-PL"/>
+              </w:rPr>
+            </w:pPr>
+            <w:r>
+              <w:rPr>
+                <w:rStyle w:val="Emphasis"/>
+                <w:i w:val="0"/>
+                <w:iCs w:val="0"/>
+                <w:lang w:eastAsia="pl-PL"/>
+              </w:rPr>
+              <w:t>178</w:t>
+            </w:r>
+          </w:p>
+        </w:tc>
+      </w:tr>
+      <w:tr>
+        <w:trPr>
+          <w:jc w:val="center"/>
+        </w:trPr>
+        <w:tc>
+          <w:tcPr>
+            <w:tcW w:w="1526" w:type="dxa"/>
+          </w:tcPr>
+          <w:p>
+            <w:pPr>
+              <w:spacing w:line="360" w:lineRule="auto"/>
+              <w:rPr>
+                <w:rStyle w:val="Emphasis"/>
+                <w:i w:val="0"/>
+                <w:iCs w:val="0"/>
+                <w:lang w:eastAsia="pl-PL"/>
+              </w:rPr>
+            </w:pPr>
+            <w:r>
+              <w:rPr>
+                <w:rStyle w:val="Emphasis"/>
+                <w:i w:val="0"/>
+                <w:iCs w:val="0"/>
+                <w:lang w:eastAsia="pl-PL"/>
+              </w:rPr>
+              <w:t>6</w:t>
+            </w:r>
+          </w:p>
+        </w:tc>
+        <w:tc>
+          <w:tcPr>
+            <w:tcW w:w="1559" w:type="dxa"/>
+          </w:tcPr>
+          <w:p>
+            <w:pPr>
+              <w:spacing w:line="360" w:lineRule="auto"/>
+              <w:rPr>
+                <w:rStyle w:val="Emphasis"/>
+                <w:i w:val="0"/>
+                <w:iCs w:val="0"/>
+                <w:lang w:eastAsia="pl-PL"/>
+              </w:rPr>
+            </w:pPr>
+            <w:r>
+              <w:rPr>
+                <w:rStyle w:val="Emphasis"/>
+                <w:i w:val="0"/>
+                <w:iCs w:val="0"/>
+                <w:lang w:eastAsia="pl-PL"/>
+              </w:rPr>
+              <w:t>1132</w:t>
+            </w:r>
+          </w:p>
+        </w:tc>
+      </w:tr>
+    </w:tbl>
+    <w:p>
+      <w:pPr>
+        <w:spacing w:line="360" w:lineRule="auto"/>
+        <w:rPr>
+          <w:rStyle w:val="Emphasis"/>
+          <w:i w:val="0"/>
+          <w:iCs w:val="0"/>
+          <w:lang w:eastAsia="pl-PL"/>
+        </w:rPr>
+      </w:pPr>
+    </w:p>
+    <w:p>
+      <w:pPr>
+        <w:pStyle w:val="Heading2"/>
+        <w:pageBreakBefore/>
+      </w:pPr>
+      <w:r>
+        <w:lastRenderedPageBreak/>
+        <w:t>Sprawdzenie, jak długo może się toczyć gra</w:t>
+      </w:r>
+      <w:r>
+        <w:br/>
+      </w:r>
+    </w:p>
+    <w:p>
+      <w:r>
+        <w:t xml:space="preserve">Zakładając, że gracze </w:t>
+      </w:r>
+      <w:r>
+        <w:t>kooperują ze sobą w celu jak</w:t>
+      </w:r>
+      <w:r>
+        <w:t xml:space="preserve"> </w:t>
+      </w:r>
+      <w:r>
+        <w:t>najdłuższego braku osiągnięcia wygranej</w:t>
+      </w:r>
+      <w:r>
+        <w:t xml:space="preserve">, to znaczy starają się </w:t>
+      </w:r>
+      <w:r>
+        <w:t xml:space="preserve">wybierać liczby tak, aby </w:t>
+      </w:r>
+      <w:r>
+        <w:t>odwlekać czyjąkolwiek wygraną</w:t>
+      </w:r>
+      <w:r>
+        <w:t>, spróbujemy oszacować jak długo (ile rund) może toczyć się taka rozgrywka.</w:t>
+      </w:r>
+    </w:p>
+    <w:p>
+      <w:r>
+        <w:t xml:space="preserve">Dla danych </w:t>
+      </w:r>
+      <w:r>
+        <w:rPr>
+          <w:b/>
+        </w:rPr>
+        <w:t>N</w:t>
+      </w:r>
+      <w:r>
+        <w:t xml:space="preserve"> i </w:t>
+      </w:r>
+      <w:r>
+        <w:rPr>
+          <w:b/>
+        </w:rPr>
+        <w:t>k</w:t>
+      </w:r>
+      <w:r>
+        <w:t xml:space="preserve"> problem ten polega na znalezieniu liczności </w:t>
+      </w:r>
+      <w:r>
+        <w:rPr>
+          <w:b/>
+        </w:rPr>
+        <w:t>R</w:t>
+      </w:r>
+      <w:r>
+        <w:t xml:space="preserve"> najliczniejszego podzbioru zbioru </w:t>
+      </w:r>
+      <w:r>
+        <w:t>[</w:t>
+      </w:r>
+      <w:r>
+        <w:rPr>
+          <w:b/>
+        </w:rPr>
+        <w:t>N</w:t>
+      </w:r>
+      <w:r>
+        <w:t>]</w:t>
+      </w:r>
+      <w:r>
+        <w:rPr>
+          <w:b/>
+        </w:rPr>
+        <w:t xml:space="preserve"> </w:t>
+      </w:r>
+      <w:r>
+        <w:t xml:space="preserve">niezawierającego żadnego ciągu arytmetycznego o długości </w:t>
+      </w:r>
+      <w:r>
+        <w:rPr>
+          <w:b/>
+        </w:rPr>
+        <w:t>k</w:t>
+      </w:r>
+      <w:r>
+        <w:t>.</w:t>
+      </w:r>
+    </w:p>
+    <w:p>
+      <w:r>
+        <w:t xml:space="preserve">Korzystając z górnego oszacowania przyjmujemy, że gra może się toczyć co najwyżej </w:t>
+      </w:r>
+      <w:r>
+        <w:rPr>
+          <w:b/>
+        </w:rPr>
+        <w:t>R</w:t>
+      </w:r>
+      <w:r>
+        <w:t xml:space="preserve"> rund, gdzie:</w:t>
+      </w:r>
+    </w:p>
+    <w:p>
+      <w:pPr>
+        <w:rPr>
+          <w:rFonts w:eastAsiaTheme="minorEastAsia"/>
+          <w:sz w:val="32"/>
+          <w:szCs w:val="32"/>
+        </w:rPr>
+      </w:pPr>
+      <m:oMathPara>
+        <m:oMath>
+          <m:r>
+            <w:rPr>
+              <w:rFonts w:ascii="Cambria Math" w:hAnsi="Cambria Math"/>
+              <w:sz w:val="32"/>
+              <w:szCs w:val="32"/>
+            </w:rPr>
+            <m:t xml:space="preserve">R ≤ </m:t>
+          </m:r>
+          <m:f>
+            <m:fPr>
+              <m:ctrlPr>
+                <w:rPr>
+                  <w:rFonts w:ascii="Cambria Math" w:hAnsi="Cambria Math"/>
+                  <w:i/>
+                  <w:sz w:val="32"/>
+                  <w:szCs w:val="32"/>
+                </w:rPr>
+              </m:ctrlPr>
+            </m:fPr>
+            <m:num>
+              <m:r>
+                <w:rPr>
+                  <w:rFonts w:ascii="Cambria Math" w:hAnsi="Cambria Math"/>
+                  <w:sz w:val="32"/>
+                  <w:szCs w:val="32"/>
+                </w:rPr>
+                <m:t>N</m:t>
+              </m:r>
+            </m:num>
+            <m:den>
+              <m:sSup>
+                <m:sSupPr>
+                  <m:ctrlPr>
+                    <w:rPr>
+                      <w:rFonts w:ascii="Cambria Math" w:hAnsi="Cambria Math"/>
+                      <w:i/>
+                      <w:sz w:val="32"/>
+                      <w:szCs w:val="32"/>
+                    </w:rPr>
+                  </m:ctrlPr>
+                </m:sSupPr>
+                <m:e>
+                  <m:d>
+                    <m:dPr>
+                      <m:ctrlPr>
+                        <w:rPr>
+                          <w:rFonts w:ascii="Cambria Math" w:hAnsi="Cambria Math"/>
+                          <w:i/>
+                          <w:sz w:val="32"/>
+                          <w:szCs w:val="32"/>
+                        </w:rPr>
+                      </m:ctrlPr>
+                    </m:dPr>
+                    <m:e>
+                      <m:func>
+                        <m:funcPr>
+                          <m:ctrlPr>
+                            <w:rPr>
+                              <w:rFonts w:ascii="Cambria Math" w:hAnsi="Cambria Math"/>
+                              <w:i/>
+                              <w:sz w:val="32"/>
+                              <w:szCs w:val="32"/>
+                            </w:rPr>
+                          </m:ctrlPr>
+                        </m:funcPr>
+                        <m:fName>
+                          <m:r>
+                            <m:rPr>
+                              <m:sty m:val="p"/>
+                            </m:rPr>
+                            <w:rPr>
+                              <w:rFonts w:ascii="Cambria Math" w:hAnsi="Cambria Math"/>
+                              <w:sz w:val="32"/>
+                              <w:szCs w:val="32"/>
+                            </w:rPr>
+                            <m:t>log</m:t>
+                          </m:r>
+                        </m:fName>
+                        <m:e>
+                          <m:func>
+                            <m:funcPr>
+                              <m:ctrlPr>
+                                <w:rPr>
+                                  <w:rFonts w:ascii="Cambria Math" w:hAnsi="Cambria Math"/>
+                                  <w:i/>
+                                  <w:sz w:val="32"/>
+                                  <w:szCs w:val="32"/>
+                                </w:rPr>
+                              </m:ctrlPr>
+                            </m:funcPr>
+                            <m:fName>
+                              <m:r>
+                                <m:rPr>
+                                  <m:sty m:val="p"/>
+                                </m:rPr>
+                                <w:rPr>
+                                  <w:rFonts w:ascii="Cambria Math" w:hAnsi="Cambria Math"/>
+                                  <w:sz w:val="32"/>
+                                  <w:szCs w:val="32"/>
+                                </w:rPr>
+                                <m:t>log</m:t>
+                              </m:r>
+                            </m:fName>
+                            <m:e>
+                              <m:r>
+                                <w:rPr>
+                                  <w:rFonts w:ascii="Cambria Math" w:hAnsi="Cambria Math"/>
+                                  <w:sz w:val="32"/>
+                                  <w:szCs w:val="32"/>
+                                </w:rPr>
+                                <m:t>N</m:t>
+                              </m:r>
+                            </m:e>
+                          </m:func>
+                        </m:e>
+                      </m:func>
+                    </m:e>
+                  </m:d>
+                </m:e>
+                <m:sup>
+                  <m:sSup>
+                    <m:sSupPr>
+                      <m:ctrlPr>
+                        <w:rPr>
+                          <w:rFonts w:ascii="Cambria Math" w:hAnsi="Cambria Math"/>
+                          <w:i/>
+                          <w:sz w:val="32"/>
+                          <w:szCs w:val="32"/>
+                        </w:rPr>
+                      </m:ctrlPr>
+                    </m:sSupPr>
+                    <m:e>
+                      <m:r>
+                        <w:rPr>
+                          <w:rFonts w:ascii="Cambria Math" w:hAnsi="Cambria Math"/>
+                          <w:sz w:val="32"/>
+                          <w:szCs w:val="32"/>
+                        </w:rPr>
+                        <m:t>2</m:t>
+                      </m:r>
+                    </m:e>
+                    <m:sup>
+                      <m:sSup>
+                        <m:sSupPr>
+                          <m:ctrlPr>
+                            <w:rPr>
+                              <w:rFonts w:ascii="Cambria Math" w:hAnsi="Cambria Math"/>
+                              <w:i/>
+                              <w:sz w:val="32"/>
+                              <w:szCs w:val="32"/>
+                            </w:rPr>
+                          </m:ctrlPr>
+                        </m:sSupPr>
+                        <m:e>
+                          <m:r>
+                            <w:rPr>
+                              <w:rFonts w:ascii="Cambria Math" w:hAnsi="Cambria Math"/>
+                              <w:sz w:val="32"/>
+                              <w:szCs w:val="32"/>
+                            </w:rPr>
+                            <m:t>-2</m:t>
+                          </m:r>
+                        </m:e>
+                        <m:sup>
+                          <m:r>
+                            <w:rPr>
+                              <w:rFonts w:ascii="Cambria Math" w:hAnsi="Cambria Math"/>
+                              <w:sz w:val="32"/>
+                              <w:szCs w:val="32"/>
+                            </w:rPr>
+                            <m:t>k+9</m:t>
+                          </m:r>
+                        </m:sup>
+                      </m:sSup>
+                    </m:sup>
+                  </m:sSup>
+                </m:sup>
+              </m:sSup>
+            </m:den>
+          </m:f>
+        </m:oMath>
+      </m:oMathPara>
+    </w:p>
+    <w:p>
+      <w:bookmarkStart w:id="0" w:name="_GoBack"/>
+      <w:bookmarkEnd w:id="0"/>
     </w:p>
     <w:p>
       <w:pPr>
@@ -1231,8 +1964,6 @@
         </w:rPr>
         <w:t>W przypadku odwróconej rundy, komputer wybiera jedną liczbę spośród dwóch w taki sam sposób porównując która z nich pozwoli uzyskać najdłuższy ciąg.</w:t>
       </w:r>
-      <w:bookmarkStart w:id="0" w:name="_GoBack"/>
-      <w:bookmarkEnd w:id="0"/>
     </w:p>
     <w:p>
       <w:pPr>
@@ -1258,7 +1989,7 @@
 
 <file path=word/numbering.xml><?xml version="1.0" encoding="utf-8"?>
 <w:numbering xmlns:wpc="http://schemas.microsoft.com/office/word/2010/wordprocessingCanvas" xmlns:mc="http://schemas.openxmlformats.org/markup-compatibility/2006" xmlns:o="urn:schemas-microsoft-com:office:office" xmlns:r="http://schemas.openxmlformats.org/officeDocument/2006/relationships" xmlns:m="http://schemas.openxmlformats.org/officeDocument/2006/math" xmlns:v="urn:schemas-microsoft-com:vml" xmlns:wp14="http://schemas.microsoft.com/office/word/2010/wordprocessingDrawing" xmlns:wp="http://schemas.openxmlformats.org/drawingml/2006/wordprocessingDrawing" xmlns:w10="urn:schemas-microsoft-com:office:word" xmlns:w="http://schemas.openxmlformats.org/wordprocessingml/2006/main" xmlns:w14="http://schemas.microsoft.com/office/word/2010/wordml" xmlns:w15="http://schemas.microsoft.com/office/word/2012/wordml" xmlns:wpg="http://schemas.microsoft.com/office/word/2010/wordprocessingGroup" xmlns:wpi="http://schemas.microsoft.com/office/word/2010/wordprocessingInk" xmlns:wne="http://schemas.microsoft.com/office/word/2006/wordml" xmlns:wps="http://schemas.microsoft.com/office/word/2010/wordprocessingShape" mc:Ignorable="w14 w15 wp14">
-  <w:abstractNum w:abstractNumId="0" w15:restartNumberingAfterBreak="0">
+  <w:abstractNum w:abstractNumId="0">
     <w:nsid w:val="06E656E3"/>
     <w:multiLevelType w:val="multilevel"/>
     <w:tmpl w:val="0409001F"/>
@@ -1344,7 +2075,7 @@
       </w:pPr>
     </w:lvl>
   </w:abstractNum>
-  <w:abstractNum w:abstractNumId="1" w15:restartNumberingAfterBreak="0">
+  <w:abstractNum w:abstractNumId="1">
     <w:nsid w:val="26D328D1"/>
     <w:multiLevelType w:val="hybridMultilevel"/>
     <w:tmpl w:val="28D6213C"/>
@@ -1457,7 +2188,7 @@
       </w:rPr>
     </w:lvl>
   </w:abstractNum>
-  <w:abstractNum w:abstractNumId="2" w15:restartNumberingAfterBreak="0">
+  <w:abstractNum w:abstractNumId="2">
     <w:nsid w:val="629670A5"/>
     <w:multiLevelType w:val="hybridMultilevel"/>
     <w:tmpl w:val="7CF0A000"/>
@@ -2230,6 +2961,32 @@
       <w:color w:val="808080"/>
     </w:rPr>
   </w:style>
+  <w:style w:type="table" w:styleId="TableGrid">
+    <w:name w:val="Table Grid"/>
+    <w:basedOn w:val="TableNormal"/>
+    <w:uiPriority w:val="59"/>
+    <w:rsid w:val="001356C1"/>
+    <w:pPr>
+      <w:spacing w:after="0" w:line="240" w:lineRule="auto"/>
+    </w:pPr>
+    <w:tblPr>
+      <w:tblInd w:w="0" w:type="dxa"/>
+      <w:tblBorders>
+        <w:top w:val="single" w:sz="4" w:space="0" w:color="auto"/>
+        <w:left w:val="single" w:sz="4" w:space="0" w:color="auto"/>
+        <w:bottom w:val="single" w:sz="4" w:space="0" w:color="auto"/>
+        <w:right w:val="single" w:sz="4" w:space="0" w:color="auto"/>
+        <w:insideH w:val="single" w:sz="4" w:space="0" w:color="auto"/>
+        <w:insideV w:val="single" w:sz="4" w:space="0" w:color="auto"/>
+      </w:tblBorders>
+      <w:tblCellMar>
+        <w:top w:w="0" w:type="dxa"/>
+        <w:left w:w="108" w:type="dxa"/>
+        <w:bottom w:w="0" w:type="dxa"/>
+        <w:right w:w="108" w:type="dxa"/>
+      </w:tblCellMar>
+    </w:tblPr>
+  </w:style>
 </w:styles>
 </file>
 

</xml_diff>

<commit_message>
strategia super trudna - zmieniony sposob kolorowania 2 liczb
</commit_message>
<xml_diff>
--- a/Opis matematyczny/KTL.docx
+++ b/Opis matematyczny/KTL.docx
@@ -1974,31 +1974,7 @@
         <w:rPr>
           <w:lang w:eastAsia="pl-PL"/>
         </w:rPr>
-        <w:t xml:space="preserve">Poziom </w:t>
-      </w:r>
-      <w:r>
-        <w:rPr>
-          <w:lang w:eastAsia="pl-PL"/>
-        </w:rPr>
-        <w:t xml:space="preserve">bardzo </w:t>
-      </w:r>
-      <w:r>
-        <w:rPr>
-          <w:lang w:eastAsia="pl-PL"/>
-        </w:rPr>
-        <w:t xml:space="preserve">trudny – </w:t>
-      </w:r>
-      <w:r>
-        <w:rPr>
-          <w:lang w:eastAsia="pl-PL"/>
-        </w:rPr>
-        <w:t xml:space="preserve">ulepszona </w:t>
-      </w:r>
-      <w:r>
-        <w:rPr>
-          <w:lang w:eastAsia="pl-PL"/>
-        </w:rPr>
-        <w:t>strategia zachłanna</w:t>
+        <w:t>Poziom bardzo trudny – ulepszona strategia zachłanna</w:t>
       </w:r>
     </w:p>
     <w:p>
@@ -2029,13 +2005,25 @@
         <w:rPr>
           <w:lang w:eastAsia="pl-PL"/>
         </w:rPr>
-        <w:t>W rundzie gdz</w:t>
-      </w:r>
-      <w:r>
-        <w:rPr>
-          <w:lang w:eastAsia="pl-PL"/>
-        </w:rPr>
-        <w:t xml:space="preserve">ie komputer wybiera dwa liczby, dla każdej liczby oprócz sprawdzenia długości </w:t>
+        <w:t xml:space="preserve">W rundzie, w której </w:t>
+      </w:r>
+      <w:r>
+        <w:rPr>
+          <w:lang w:eastAsia="pl-PL"/>
+        </w:rPr>
+        <w:t xml:space="preserve">komputer wybiera </w:t>
+      </w:r>
+      <w:r>
+        <w:rPr>
+          <w:lang w:eastAsia="pl-PL"/>
+        </w:rPr>
+        <w:t>dwie</w:t>
+      </w:r>
+      <w:r>
+        <w:rPr>
+          <w:lang w:eastAsia="pl-PL"/>
+        </w:rPr>
+        <w:t xml:space="preserve"> liczby, dla każdej liczby oprócz sprawdzenia długości </w:t>
       </w:r>
       <w:r>
         <w:rPr>
@@ -2178,13 +2166,313 @@
         <w:rPr>
           <w:lang w:eastAsia="pl-PL"/>
         </w:rPr>
-        <w:t xml:space="preserve">Taką samą zasadę jak powyższa, wprowadzamy do wyboru </w:t>
-      </w:r>
-      <w:r>
-        <w:rPr>
-          <w:lang w:eastAsia="pl-PL"/>
-        </w:rPr>
-        <w:t>jednej liczby z dwóch w rundzie odwróconej.</w:t>
+        <w:t xml:space="preserve">W rundzie odwróconej, spośród dwóch liczb którym odpowiadają wartości </w:t>
+      </w:r>
+      <w:r>
+        <w:rPr>
+          <w:b/>
+          <w:lang w:eastAsia="pl-PL"/>
+        </w:rPr>
+        <w:t>p</w:t>
+      </w:r>
+      <w:r>
+        <w:rPr>
+          <w:b/>
+          <w:vertAlign w:val="subscript"/>
+          <w:lang w:eastAsia="pl-PL"/>
+        </w:rPr>
+        <w:t>1</w:t>
+      </w:r>
+      <w:r>
+        <w:rPr>
+          <w:lang w:eastAsia="pl-PL"/>
+        </w:rPr>
+        <w:t xml:space="preserve">, </w:t>
+      </w:r>
+      <w:r>
+        <w:rPr>
+          <w:b/>
+          <w:lang w:eastAsia="pl-PL"/>
+        </w:rPr>
+        <w:t>q</w:t>
+      </w:r>
+      <w:r>
+        <w:rPr>
+          <w:b/>
+          <w:vertAlign w:val="subscript"/>
+          <w:lang w:eastAsia="pl-PL"/>
+        </w:rPr>
+        <w:t>1</w:t>
+      </w:r>
+      <w:r>
+        <w:rPr>
+          <w:lang w:eastAsia="pl-PL"/>
+        </w:rPr>
+        <w:t xml:space="preserve">, </w:t>
+      </w:r>
+      <w:r>
+        <w:rPr>
+          <w:b/>
+          <w:lang w:eastAsia="pl-PL"/>
+        </w:rPr>
+        <w:t>p</w:t>
+      </w:r>
+      <w:r>
+        <w:rPr>
+          <w:b/>
+          <w:vertAlign w:val="subscript"/>
+          <w:lang w:eastAsia="pl-PL"/>
+        </w:rPr>
+        <w:t>2</w:t>
+      </w:r>
+      <w:r>
+        <w:rPr>
+          <w:lang w:eastAsia="pl-PL"/>
+        </w:rPr>
+        <w:t xml:space="preserve">, </w:t>
+      </w:r>
+      <w:r>
+        <w:rPr>
+          <w:b/>
+          <w:lang w:eastAsia="pl-PL"/>
+        </w:rPr>
+        <w:t>q</w:t>
+      </w:r>
+      <w:r>
+        <w:rPr>
+          <w:b/>
+          <w:vertAlign w:val="subscript"/>
+          <w:lang w:eastAsia="pl-PL"/>
+        </w:rPr>
+        <w:t>2</w:t>
+      </w:r>
+      <w:r>
+        <w:rPr>
+          <w:lang w:eastAsia="pl-PL"/>
+        </w:rPr>
+        <w:t xml:space="preserve"> wybieramy liczbę, dla której </w:t>
+      </w:r>
+      <w:r>
+        <w:rPr>
+          <w:b/>
+          <w:lang w:eastAsia="pl-PL"/>
+        </w:rPr>
+        <w:t>p</w:t>
+      </w:r>
+      <w:r>
+        <w:rPr>
+          <w:b/>
+          <w:vertAlign w:val="subscript"/>
+          <w:lang w:eastAsia="pl-PL"/>
+        </w:rPr>
+        <w:t>i</w:t>
+      </w:r>
+      <w:r>
+        <w:rPr>
+          <w:lang w:eastAsia="pl-PL"/>
+        </w:rPr>
+        <w:t xml:space="preserve"> = max(</w:t>
+      </w:r>
+      <w:r>
+        <w:rPr>
+          <w:b/>
+          <w:lang w:eastAsia="pl-PL"/>
+        </w:rPr>
+        <w:t>p</w:t>
+      </w:r>
+      <w:r>
+        <w:rPr>
+          <w:b/>
+          <w:vertAlign w:val="subscript"/>
+          <w:lang w:eastAsia="pl-PL"/>
+        </w:rPr>
+        <w:t>1</w:t>
+      </w:r>
+      <w:r>
+        <w:rPr>
+          <w:lang w:eastAsia="pl-PL"/>
+        </w:rPr>
+        <w:t xml:space="preserve">, </w:t>
+      </w:r>
+      <w:r>
+        <w:rPr>
+          <w:b/>
+          <w:lang w:eastAsia="pl-PL"/>
+        </w:rPr>
+        <w:t>q</w:t>
+      </w:r>
+      <w:r>
+        <w:rPr>
+          <w:b/>
+          <w:vertAlign w:val="subscript"/>
+          <w:lang w:eastAsia="pl-PL"/>
+        </w:rPr>
+        <w:t>1</w:t>
+      </w:r>
+      <w:r>
+        <w:rPr>
+          <w:lang w:eastAsia="pl-PL"/>
+        </w:rPr>
+        <w:t xml:space="preserve">, </w:t>
+      </w:r>
+      <w:r>
+        <w:rPr>
+          <w:b/>
+          <w:lang w:eastAsia="pl-PL"/>
+        </w:rPr>
+        <w:t>p</w:t>
+      </w:r>
+      <w:r>
+        <w:rPr>
+          <w:b/>
+          <w:vertAlign w:val="subscript"/>
+          <w:lang w:eastAsia="pl-PL"/>
+        </w:rPr>
+        <w:t>2</w:t>
+      </w:r>
+      <w:r>
+        <w:rPr>
+          <w:lang w:eastAsia="pl-PL"/>
+        </w:rPr>
+        <w:t xml:space="preserve">, </w:t>
+      </w:r>
+      <w:r>
+        <w:rPr>
+          <w:b/>
+          <w:lang w:eastAsia="pl-PL"/>
+        </w:rPr>
+        <w:t>q</w:t>
+      </w:r>
+      <w:r>
+        <w:rPr>
+          <w:b/>
+          <w:vertAlign w:val="subscript"/>
+          <w:lang w:eastAsia="pl-PL"/>
+        </w:rPr>
+        <w:t>2</w:t>
+      </w:r>
+      <w:r>
+        <w:rPr>
+          <w:lang w:eastAsia="pl-PL"/>
+        </w:rPr>
+        <w:t xml:space="preserve">) lub </w:t>
+      </w:r>
+      <w:r>
+        <w:rPr>
+          <w:b/>
+          <w:lang w:eastAsia="pl-PL"/>
+        </w:rPr>
+        <w:t>q</w:t>
+      </w:r>
+      <w:r>
+        <w:rPr>
+          <w:b/>
+          <w:vertAlign w:val="subscript"/>
+          <w:lang w:eastAsia="pl-PL"/>
+        </w:rPr>
+        <w:t>i</w:t>
+      </w:r>
+      <w:r>
+        <w:rPr>
+          <w:lang w:eastAsia="pl-PL"/>
+        </w:rPr>
+        <w:t xml:space="preserve"> = </w:t>
+      </w:r>
+      <w:r>
+        <w:rPr>
+          <w:lang w:eastAsia="pl-PL"/>
+        </w:rPr>
+        <w:t>max(</w:t>
+      </w:r>
+      <w:r>
+        <w:rPr>
+          <w:b/>
+          <w:lang w:eastAsia="pl-PL"/>
+        </w:rPr>
+        <w:t>p</w:t>
+      </w:r>
+      <w:r>
+        <w:rPr>
+          <w:b/>
+          <w:vertAlign w:val="subscript"/>
+          <w:lang w:eastAsia="pl-PL"/>
+        </w:rPr>
+        <w:t>1</w:t>
+      </w:r>
+      <w:r>
+        <w:rPr>
+          <w:lang w:eastAsia="pl-PL"/>
+        </w:rPr>
+        <w:t xml:space="preserve">, </w:t>
+      </w:r>
+      <w:r>
+        <w:rPr>
+          <w:b/>
+          <w:lang w:eastAsia="pl-PL"/>
+        </w:rPr>
+        <w:t>q</w:t>
+      </w:r>
+      <w:r>
+        <w:rPr>
+          <w:b/>
+          <w:vertAlign w:val="subscript"/>
+          <w:lang w:eastAsia="pl-PL"/>
+        </w:rPr>
+        <w:t>1</w:t>
+      </w:r>
+      <w:r>
+        <w:rPr>
+          <w:lang w:eastAsia="pl-PL"/>
+        </w:rPr>
+        <w:t xml:space="preserve">, </w:t>
+      </w:r>
+      <w:r>
+        <w:rPr>
+          <w:b/>
+          <w:lang w:eastAsia="pl-PL"/>
+        </w:rPr>
+        <w:t>p</w:t>
+      </w:r>
+      <w:r>
+        <w:rPr>
+          <w:b/>
+          <w:vertAlign w:val="subscript"/>
+          <w:lang w:eastAsia="pl-PL"/>
+        </w:rPr>
+        <w:t>2</w:t>
+      </w:r>
+      <w:r>
+        <w:rPr>
+          <w:lang w:eastAsia="pl-PL"/>
+        </w:rPr>
+        <w:t xml:space="preserve">, </w:t>
+      </w:r>
+      <w:r>
+        <w:rPr>
+          <w:b/>
+          <w:lang w:eastAsia="pl-PL"/>
+        </w:rPr>
+        <w:t>q</w:t>
+      </w:r>
+      <w:r>
+        <w:rPr>
+          <w:b/>
+          <w:vertAlign w:val="subscript"/>
+          <w:lang w:eastAsia="pl-PL"/>
+        </w:rPr>
+        <w:t>2</w:t>
+      </w:r>
+      <w:r>
+        <w:rPr>
+          <w:lang w:eastAsia="pl-PL"/>
+        </w:rPr>
+        <w:t>)</w:t>
+      </w:r>
+      <w:r>
+        <w:rPr>
+          <w:lang w:eastAsia="pl-PL"/>
+        </w:rPr>
+        <w:t>.</w:t>
       </w:r>
       <w:bookmarkStart w:id="0" w:name="_GoBack"/>
       <w:bookmarkEnd w:id="0"/>

</xml_diff>